<commit_message>
preparando planillas para prevencion
</commit_message>
<xml_diff>
--- a/web/static/assets/Solictud_2025.docx
+++ b/web/static/assets/Solictud_2025.docx
@@ -462,7 +462,23 @@
                 <w:sz w:val="16"/>
                 <w:szCs w:val="16"/>
               </w:rPr>
-              <w:t xml:space="preserve">                            </w:t>
+              <w:t xml:space="preserve">                     </w:t>
+            </w:r>
+            <w:r>
+              <w:rPr>
+                <w:rFonts w:ascii="Arial" w:hAnsi="Arial" w:cs="Arial"/>
+                <w:sz w:val="16"/>
+                <w:szCs w:val="16"/>
+              </w:rPr>
+              <w:t>C.I</w:t>
+            </w:r>
+            <w:r>
+              <w:rPr>
+                <w:rFonts w:ascii="Arial" w:hAnsi="Arial" w:cs="Arial"/>
+                <w:sz w:val="16"/>
+                <w:szCs w:val="16"/>
+              </w:rPr>
+              <w:t>: {{</w:t>
             </w:r>
             <w:r>
               <w:rPr>
@@ -478,15 +494,7 @@
                 <w:sz w:val="16"/>
                 <w:szCs w:val="16"/>
               </w:rPr>
-              <w:t>C.I</w:t>
-            </w:r>
-            <w:r>
-              <w:rPr>
-                <w:rFonts w:ascii="Arial" w:hAnsi="Arial" w:cs="Arial"/>
-                <w:sz w:val="16"/>
-                <w:szCs w:val="16"/>
-              </w:rPr>
-              <w:t>: {{</w:t>
+              <w:t>CI</w:t>
             </w:r>
             <w:r>
               <w:rPr>
@@ -502,7 +510,23 @@
                 <w:sz w:val="16"/>
                 <w:szCs w:val="16"/>
               </w:rPr>
-              <w:t>CI</w:t>
+              <w:t>}}</w:t>
+            </w:r>
+            <w:r>
+              <w:rPr>
+                <w:rFonts w:ascii="Arial" w:hAnsi="Arial" w:cs="Arial"/>
+                <w:sz w:val="16"/>
+                <w:szCs w:val="16"/>
+              </w:rPr>
+              <w:t xml:space="preserve">       </w:t>
+            </w:r>
+            <w:r>
+              <w:rPr>
+                <w:rFonts w:ascii="Arial" w:hAnsi="Arial" w:cs="Arial"/>
+                <w:sz w:val="16"/>
+                <w:szCs w:val="16"/>
+              </w:rPr>
+              <w:t xml:space="preserve">      </w:t>
             </w:r>
             <w:r>
               <w:rPr>
@@ -518,23 +542,7 @@
                 <w:sz w:val="16"/>
                 <w:szCs w:val="16"/>
               </w:rPr>
-              <w:t>}}</w:t>
-            </w:r>
-            <w:r>
-              <w:rPr>
-                <w:rFonts w:ascii="Arial" w:hAnsi="Arial" w:cs="Arial"/>
-                <w:sz w:val="16"/>
-                <w:szCs w:val="16"/>
-              </w:rPr>
               <w:t xml:space="preserve">       </w:t>
-            </w:r>
-            <w:r>
-              <w:rPr>
-                <w:rFonts w:ascii="Arial" w:hAnsi="Arial" w:cs="Arial"/>
-                <w:sz w:val="16"/>
-                <w:szCs w:val="16"/>
-              </w:rPr>
-              <w:t xml:space="preserve">            </w:t>
             </w:r>
             <w:r>
               <w:rPr>
@@ -886,6 +894,15 @@
                 <w:szCs w:val="16"/>
                 <w:lang w:val="es-MX"/>
               </w:rPr>
+              <w:t xml:space="preserve">                                       </w:t>
+            </w:r>
+            <w:r>
+              <w:rPr>
+                <w:rFonts w:ascii="Arial" w:hAnsi="Arial" w:cs="Arial"/>
+                <w:sz w:val="16"/>
+                <w:szCs w:val="16"/>
+                <w:lang w:val="es-MX"/>
+              </w:rPr>
               <w:t>Municipio</w:t>
             </w:r>
             <w:r>
@@ -904,6 +921,15 @@
                 <w:szCs w:val="16"/>
                 <w:lang w:val="es-MX"/>
               </w:rPr>
+              <w:t xml:space="preserve">                              </w:t>
+            </w:r>
+            <w:r>
+              <w:rPr>
+                <w:rFonts w:ascii="Arial" w:hAnsi="Arial" w:cs="Arial"/>
+                <w:sz w:val="16"/>
+                <w:szCs w:val="16"/>
+                <w:lang w:val="es-MX"/>
+              </w:rPr>
               <w:t>Parroquia</w:t>
             </w:r>
             <w:r>
@@ -914,44 +940,6 @@
                 <w:lang w:val="es-MX"/>
               </w:rPr>
               <w:t xml:space="preserve">:{{ Parroquia }}  </w:t>
-            </w:r>
-            <w:r>
-              <w:rPr>
-                <w:rFonts w:ascii="Arial" w:hAnsi="Arial" w:cs="Arial"/>
-                <w:sz w:val="16"/>
-                <w:szCs w:val="16"/>
-                <w:lang w:val="es-MX"/>
-              </w:rPr>
-              <w:t>Número Telefónico del Comercio o Empresa</w:t>
-            </w:r>
-            <w:r>
-              <w:rPr>
-                <w:rFonts w:ascii="Arial" w:hAnsi="Arial" w:cs="Arial"/>
-                <w:sz w:val="16"/>
-                <w:szCs w:val="16"/>
-                <w:lang w:val="es-MX"/>
-              </w:rPr>
-              <w:t>:{{</w:t>
-            </w:r>
-            <w:proofErr w:type="spellStart"/>
-            <w:r>
-              <w:rPr>
-                <w:rFonts w:ascii="Arial" w:hAnsi="Arial" w:cs="Arial"/>
-                <w:sz w:val="16"/>
-                <w:szCs w:val="16"/>
-                <w:lang w:val="es-MX"/>
-              </w:rPr>
-              <w:t>Telefono</w:t>
-            </w:r>
-            <w:proofErr w:type="spellEnd"/>
-            <w:r>
-              <w:rPr>
-                <w:rFonts w:ascii="Arial" w:hAnsi="Arial" w:cs="Arial"/>
-                <w:sz w:val="16"/>
-                <w:szCs w:val="16"/>
-                <w:lang w:val="es-MX"/>
-              </w:rPr>
-              <w:t>}}</w:t>
             </w:r>
           </w:p>
           <w:p>
@@ -1020,7 +1008,72 @@
                 <w:szCs w:val="16"/>
                 <w:lang w:val="es-MX"/>
               </w:rPr>
-              <w:t xml:space="preserve">                                              </w:t>
+              <w:t xml:space="preserve">                         </w:t>
+            </w:r>
+            <w:r>
+              <w:rPr>
+                <w:rFonts w:ascii="Arial" w:hAnsi="Arial" w:cs="Arial"/>
+                <w:sz w:val="16"/>
+                <w:szCs w:val="16"/>
+                <w:lang w:val="es-MX"/>
+              </w:rPr>
+              <w:t>Número Telefónico del Comercio o Empresa</w:t>
+            </w:r>
+            <w:r>
+              <w:rPr>
+                <w:rFonts w:ascii="Arial" w:hAnsi="Arial" w:cs="Arial"/>
+                <w:sz w:val="16"/>
+                <w:szCs w:val="16"/>
+                <w:lang w:val="es-MX"/>
+              </w:rPr>
+              <w:t>:</w:t>
+            </w:r>
+            <w:r>
+              <w:rPr>
+                <w:rFonts w:ascii="Arial" w:hAnsi="Arial" w:cs="Arial"/>
+                <w:sz w:val="16"/>
+                <w:szCs w:val="16"/>
+                <w:lang w:val="es-MX"/>
+              </w:rPr>
+              <w:t xml:space="preserve"> </w:t>
+            </w:r>
+            <w:r>
+              <w:rPr>
+                <w:rFonts w:ascii="Arial" w:hAnsi="Arial" w:cs="Arial"/>
+                <w:sz w:val="16"/>
+                <w:szCs w:val="16"/>
+                <w:lang w:val="es-MX"/>
+              </w:rPr>
+              <w:t>{{</w:t>
+            </w:r>
+            <w:proofErr w:type="spellStart"/>
+            <w:r>
+              <w:rPr>
+                <w:rFonts w:ascii="Arial" w:hAnsi="Arial" w:cs="Arial"/>
+                <w:sz w:val="16"/>
+                <w:szCs w:val="16"/>
+                <w:lang w:val="es-MX"/>
+              </w:rPr>
+              <w:t>Telefono</w:t>
+            </w:r>
+            <w:proofErr w:type="spellEnd"/>
+            <w:r>
+              <w:rPr>
+                <w:rFonts w:ascii="Arial" w:hAnsi="Arial" w:cs="Arial"/>
+                <w:sz w:val="16"/>
+                <w:szCs w:val="16"/>
+                <w:lang w:val="es-MX"/>
+              </w:rPr>
+              <w:t>}}</w:t>
+            </w:r>
+            <w:r>
+              <w:rPr>
+                <w:rFonts w:ascii="Arial" w:hAnsi="Arial" w:cs="Arial"/>
+                <w:sz w:val="16"/>
+                <w:szCs w:val="16"/>
+                <w:lang w:val="es-MX"/>
+              </w:rPr>
+              <w:t xml:space="preserve">                     </w:t>
             </w:r>
           </w:p>
           <w:p>
@@ -1098,7 +1151,34 @@
                 <w:szCs w:val="16"/>
                 <w:lang w:val="es-MX"/>
               </w:rPr>
-              <w:t xml:space="preserve">    </w:t>
+              <w:t xml:space="preserve">   </w:t>
+            </w:r>
+            <w:r>
+              <w:rPr>
+                <w:rFonts w:ascii="Arial" w:hAnsi="Arial" w:cs="Arial"/>
+                <w:sz w:val="16"/>
+                <w:szCs w:val="16"/>
+                <w:lang w:val="es-MX"/>
+              </w:rPr>
+              <w:t xml:space="preserve"> </w:t>
+            </w:r>
+            <w:r>
+              <w:rPr>
+                <w:rFonts w:ascii="Arial" w:hAnsi="Arial" w:cs="Arial"/>
+                <w:sz w:val="16"/>
+                <w:szCs w:val="16"/>
+                <w:lang w:val="es-MX"/>
+              </w:rPr>
+              <w:t xml:space="preserve"> </w:t>
+            </w:r>
+            <w:r>
+              <w:rPr>
+                <w:rFonts w:ascii="Arial" w:hAnsi="Arial" w:cs="Arial"/>
+                <w:sz w:val="16"/>
+                <w:szCs w:val="16"/>
+                <w:lang w:val="es-MX"/>
+              </w:rPr>
+              <w:t xml:space="preserve">  </w:t>
             </w:r>
             <w:r>
               <w:rPr>
@@ -1145,16 +1225,25 @@
                 <w:szCs w:val="16"/>
                 <w:lang w:val="es-MX"/>
               </w:rPr>
-              <w:t xml:space="preserve">               </w:t>
-            </w:r>
-            <w:r>
-              <w:rPr>
-                <w:rFonts w:ascii="Arial" w:hAnsi="Arial" w:cs="Arial"/>
-                <w:sz w:val="16"/>
-                <w:szCs w:val="16"/>
-                <w:lang w:val="es-MX"/>
-              </w:rPr>
-              <w:t xml:space="preserve">     </w:t>
+              <w:t xml:space="preserve">            </w:t>
+            </w:r>
+            <w:r>
+              <w:rPr>
+                <w:rFonts w:ascii="Arial" w:hAnsi="Arial" w:cs="Arial"/>
+                <w:sz w:val="16"/>
+                <w:szCs w:val="16"/>
+                <w:lang w:val="es-MX"/>
+              </w:rPr>
+              <w:t xml:space="preserve">  </w:t>
+            </w:r>
+            <w:r>
+              <w:rPr>
+                <w:rFonts w:ascii="Arial" w:hAnsi="Arial" w:cs="Arial"/>
+                <w:sz w:val="16"/>
+                <w:szCs w:val="16"/>
+                <w:lang w:val="es-MX"/>
+              </w:rPr>
+              <w:t xml:space="preserve"> </w:t>
             </w:r>
             <w:r>
               <w:rPr>
@@ -1386,7 +1475,34 @@
                 <w:szCs w:val="16"/>
                 <w:lang w:val="es-MX"/>
               </w:rPr>
-              <w:t xml:space="preserve"> {{Status}}</w:t>
+              <w:t xml:space="preserve"> </w:t>
+            </w:r>
+            <w:r>
+              <w:rPr>
+                <w:rFonts w:ascii="Arial" w:hAnsi="Arial" w:cs="Arial"/>
+                <w:sz w:val="16"/>
+                <w:szCs w:val="16"/>
+                <w:lang w:val="es-MX"/>
+              </w:rPr>
+              <w:t>- (</w:t>
+            </w:r>
+            <w:r>
+              <w:rPr>
+                <w:rFonts w:ascii="Arial" w:hAnsi="Arial" w:cs="Arial"/>
+                <w:sz w:val="16"/>
+                <w:szCs w:val="16"/>
+                <w:lang w:val="es-MX"/>
+              </w:rPr>
+              <w:t>{{Status}}</w:t>
+            </w:r>
+            <w:r>
+              <w:rPr>
+                <w:rFonts w:ascii="Arial" w:hAnsi="Arial" w:cs="Arial"/>
+                <w:sz w:val="16"/>
+                <w:szCs w:val="16"/>
+                <w:lang w:val="es-MX"/>
+              </w:rPr>
+              <w:t>)</w:t>
             </w:r>
           </w:p>
           <w:p>
@@ -1420,18 +1536,43 @@
                 <w:szCs w:val="16"/>
                 <w:lang w:val="es-MX"/>
               </w:rPr>
-              <w:t xml:space="preserve"> {{Status</w:t>
-            </w:r>
-            <w:bookmarkStart w:id="0" w:name="_GoBack"/>
-            <w:bookmarkEnd w:id="0"/>
-            <w:r>
-              <w:rPr>
-                <w:rFonts w:ascii="Arial" w:hAnsi="Arial" w:cs="Arial"/>
-                <w:sz w:val="16"/>
-                <w:szCs w:val="16"/>
-                <w:lang w:val="es-MX"/>
-              </w:rPr>
-              <w:t>}}</w:t>
+              <w:t xml:space="preserve"> -</w:t>
+            </w:r>
+            <w:r>
+              <w:rPr>
+                <w:rFonts w:ascii="Arial" w:hAnsi="Arial" w:cs="Arial"/>
+                <w:sz w:val="16"/>
+                <w:szCs w:val="16"/>
+                <w:lang w:val="es-MX"/>
+              </w:rPr>
+              <w:t xml:space="preserve"> </w:t>
+            </w:r>
+            <w:r>
+              <w:rPr>
+                <w:rFonts w:ascii="Arial" w:hAnsi="Arial" w:cs="Arial"/>
+                <w:sz w:val="16"/>
+                <w:szCs w:val="16"/>
+                <w:lang w:val="es-MX"/>
+              </w:rPr>
+              <w:t>(</w:t>
+            </w:r>
+            <w:r>
+              <w:rPr>
+                <w:rFonts w:ascii="Arial" w:hAnsi="Arial" w:cs="Arial"/>
+                <w:sz w:val="16"/>
+                <w:szCs w:val="16"/>
+                <w:lang w:val="es-MX"/>
+              </w:rPr>
+              <w:t>{{Status}}</w:t>
+            </w:r>
+            <w:r>
+              <w:rPr>
+                <w:rFonts w:ascii="Arial" w:hAnsi="Arial" w:cs="Arial"/>
+                <w:sz w:val="16"/>
+                <w:szCs w:val="16"/>
+                <w:lang w:val="es-MX"/>
+              </w:rPr>
+              <w:t>)</w:t>
             </w:r>
           </w:p>
           <w:p>
@@ -1458,6 +1599,15 @@
               </w:rPr>
               <w:t>Copia RIF del Representante legal</w:t>
             </w:r>
+            <w:r>
+              <w:rPr>
+                <w:rFonts w:ascii="Arial" w:hAnsi="Arial" w:cs="Arial"/>
+                <w:sz w:val="16"/>
+                <w:szCs w:val="16"/>
+                <w:lang w:val="es-MX"/>
+              </w:rPr>
+              <w:t xml:space="preserve"> – ({{Status}})</w:t>
+            </w:r>
           </w:p>
           <w:p>
             <w:pPr>
@@ -1483,6 +1633,33 @@
               </w:rPr>
               <w:t xml:space="preserve">Copia RIF comercio </w:t>
             </w:r>
+            <w:r>
+              <w:rPr>
+                <w:rFonts w:ascii="Arial" w:hAnsi="Arial" w:cs="Arial"/>
+                <w:sz w:val="16"/>
+                <w:szCs w:val="16"/>
+                <w:lang w:val="es-MX"/>
+              </w:rPr>
+              <w:t>– ({{</w:t>
+            </w:r>
+            <w:r>
+              <w:rPr>
+                <w:rFonts w:ascii="Arial" w:hAnsi="Arial" w:cs="Arial"/>
+                <w:sz w:val="16"/>
+                <w:szCs w:val="16"/>
+                <w:lang w:val="es-MX"/>
+              </w:rPr>
+              <w:t>Status</w:t>
+            </w:r>
+            <w:r>
+              <w:rPr>
+                <w:rFonts w:ascii="Arial" w:hAnsi="Arial" w:cs="Arial"/>
+                <w:sz w:val="16"/>
+                <w:szCs w:val="16"/>
+                <w:lang w:val="es-MX"/>
+              </w:rPr>
+              <w:t>}})</w:t>
+            </w:r>
           </w:p>
           <w:p>
             <w:pPr>
@@ -1508,6 +1685,42 @@
               </w:rPr>
               <w:t>Copia del permiso anterior. (en caso de RENOVACION)</w:t>
             </w:r>
+            <w:r>
+              <w:rPr>
+                <w:rFonts w:ascii="Arial" w:hAnsi="Arial" w:cs="Arial"/>
+                <w:sz w:val="16"/>
+                <w:szCs w:val="16"/>
+                <w:lang w:val="es-MX"/>
+              </w:rPr>
+              <w:t xml:space="preserve"> </w:t>
+            </w:r>
+            <w:r>
+              <w:rPr>
+                <w:rFonts w:ascii="Arial" w:hAnsi="Arial" w:cs="Arial"/>
+                <w:sz w:val="16"/>
+                <w:szCs w:val="16"/>
+                <w:lang w:val="es-MX"/>
+              </w:rPr>
+              <w:t>– ({{</w:t>
+            </w:r>
+            <w:r>
+              <w:rPr>
+                <w:rFonts w:ascii="Arial" w:hAnsi="Arial" w:cs="Arial"/>
+                <w:sz w:val="16"/>
+                <w:szCs w:val="16"/>
+                <w:lang w:val="es-MX"/>
+              </w:rPr>
+              <w:t>Status</w:t>
+            </w:r>
+            <w:r>
+              <w:rPr>
+                <w:rFonts w:ascii="Arial" w:hAnsi="Arial" w:cs="Arial"/>
+                <w:sz w:val="16"/>
+                <w:szCs w:val="16"/>
+                <w:lang w:val="es-MX"/>
+              </w:rPr>
+              <w:t>}})</w:t>
+            </w:r>
           </w:p>
           <w:p>
             <w:pPr>
@@ -1533,6 +1746,33 @@
               </w:rPr>
               <w:t>Copia del Registro de Comercio.</w:t>
             </w:r>
+            <w:r>
+              <w:rPr>
+                <w:rFonts w:ascii="Arial" w:hAnsi="Arial" w:cs="Arial"/>
+                <w:sz w:val="16"/>
+                <w:szCs w:val="16"/>
+                <w:lang w:val="es-MX"/>
+              </w:rPr>
+              <w:t>– ({{</w:t>
+            </w:r>
+            <w:r>
+              <w:rPr>
+                <w:rFonts w:ascii="Arial" w:hAnsi="Arial" w:cs="Arial"/>
+                <w:sz w:val="16"/>
+                <w:szCs w:val="16"/>
+                <w:lang w:val="es-MX"/>
+              </w:rPr>
+              <w:t>Status</w:t>
+            </w:r>
+            <w:r>
+              <w:rPr>
+                <w:rFonts w:ascii="Arial" w:hAnsi="Arial" w:cs="Arial"/>
+                <w:sz w:val="16"/>
+                <w:szCs w:val="16"/>
+                <w:lang w:val="es-MX"/>
+              </w:rPr>
+              <w:t>}})</w:t>
+            </w:r>
           </w:p>
           <w:p>
             <w:pPr>
@@ -1558,6 +1798,24 @@
               </w:rPr>
               <w:t>Copia del Documento de propiedad o Arrendamiento Local</w:t>
             </w:r>
+            <w:r>
+              <w:rPr>
+                <w:rFonts w:ascii="Arial" w:hAnsi="Arial" w:cs="Arial"/>
+                <w:sz w:val="16"/>
+                <w:szCs w:val="16"/>
+                <w:lang w:val="es-MX"/>
+              </w:rPr>
+              <w:t xml:space="preserve"> </w:t>
+            </w:r>
+            <w:r>
+              <w:rPr>
+                <w:rFonts w:ascii="Arial" w:hAnsi="Arial" w:cs="Arial"/>
+                <w:sz w:val="16"/>
+                <w:szCs w:val="16"/>
+                <w:lang w:val="es-MX"/>
+              </w:rPr>
+              <w:t>– ({{Status}})</w:t>
+            </w:r>
           </w:p>
           <w:p>
             <w:pPr>
@@ -1583,6 +1841,15 @@
               </w:rPr>
               <w:t xml:space="preserve">Copia de la cedula catastral </w:t>
             </w:r>
+            <w:r>
+              <w:rPr>
+                <w:rFonts w:ascii="Arial" w:hAnsi="Arial" w:cs="Arial"/>
+                <w:sz w:val="16"/>
+                <w:szCs w:val="16"/>
+                <w:lang w:val="es-MX"/>
+              </w:rPr>
+              <w:t>– ({{Status}})</w:t>
+            </w:r>
           </w:p>
           <w:p>
             <w:pPr>
@@ -1608,6 +1875,24 @@
               </w:rPr>
               <w:t>Carta de Autorización (en caso de no ser Propietario)</w:t>
             </w:r>
+            <w:r>
+              <w:rPr>
+                <w:rFonts w:ascii="Arial" w:hAnsi="Arial" w:cs="Arial"/>
+                <w:sz w:val="16"/>
+                <w:szCs w:val="16"/>
+                <w:lang w:val="es-MX"/>
+              </w:rPr>
+              <w:t xml:space="preserve"> </w:t>
+            </w:r>
+            <w:r>
+              <w:rPr>
+                <w:rFonts w:ascii="Arial" w:hAnsi="Arial" w:cs="Arial"/>
+                <w:sz w:val="16"/>
+                <w:szCs w:val="16"/>
+                <w:lang w:val="es-MX"/>
+              </w:rPr>
+              <w:t>– ({{Status}})</w:t>
+            </w:r>
           </w:p>
           <w:p>
             <w:pPr>
@@ -1651,7 +1936,34 @@
                 <w:szCs w:val="16"/>
                 <w:lang w:val="es-MX"/>
               </w:rPr>
-              <w:t xml:space="preserve"> y distribución interna del local (áreas). Especificando sistemas de detección y extinción </w:t>
+              <w:t xml:space="preserve"> y distribución interna del local (áreas). Especificando sistemas de detección y extinción</w:t>
+            </w:r>
+            <w:r>
+              <w:rPr>
+                <w:rFonts w:ascii="Arial" w:hAnsi="Arial" w:cs="Arial"/>
+                <w:sz w:val="16"/>
+                <w:szCs w:val="16"/>
+                <w:lang w:val="es-MX"/>
+              </w:rPr>
+              <w:t xml:space="preserve"> </w:t>
+            </w:r>
+            <w:r>
+              <w:rPr>
+                <w:rFonts w:ascii="Arial" w:hAnsi="Arial" w:cs="Arial"/>
+                <w:sz w:val="16"/>
+                <w:szCs w:val="16"/>
+                <w:lang w:val="es-MX"/>
+              </w:rPr>
+              <w:t>– ({{Status}})</w:t>
+            </w:r>
+            <w:r>
+              <w:rPr>
+                <w:rFonts w:ascii="Arial" w:hAnsi="Arial" w:cs="Arial"/>
+                <w:sz w:val="16"/>
+                <w:szCs w:val="16"/>
+                <w:lang w:val="es-MX"/>
+              </w:rPr>
+              <w:t xml:space="preserve"> </w:t>
             </w:r>
           </w:p>
           <w:p>
@@ -1821,6 +2133,15 @@
               </w:rPr>
               <w:t>.</w:t>
             </w:r>
+            <w:r>
+              <w:rPr>
+                <w:rFonts w:ascii="Arial" w:hAnsi="Arial" w:cs="Arial"/>
+                <w:sz w:val="16"/>
+                <w:szCs w:val="16"/>
+                <w:lang w:val="es-MX"/>
+              </w:rPr>
+              <w:t>– ({{Status}})</w:t>
+            </w:r>
           </w:p>
           <w:p>
             <w:pPr>
@@ -1846,6 +2167,26 @@
               </w:rPr>
               <w:t>Dos (2) Copias de la transferencia realizada.</w:t>
             </w:r>
+            <w:r>
+              <w:rPr>
+                <w:rFonts w:ascii="Arial" w:hAnsi="Arial" w:cs="Arial"/>
+                <w:sz w:val="16"/>
+                <w:szCs w:val="16"/>
+                <w:lang w:val="es-MX"/>
+              </w:rPr>
+              <w:t xml:space="preserve"> </w:t>
+            </w:r>
+            <w:r>
+              <w:rPr>
+                <w:rFonts w:ascii="Arial" w:hAnsi="Arial" w:cs="Arial"/>
+                <w:sz w:val="16"/>
+                <w:szCs w:val="16"/>
+                <w:lang w:val="es-MX"/>
+              </w:rPr>
+              <w:t>– ({{Status}})</w:t>
+            </w:r>
+            <w:bookmarkStart w:id="0" w:name="_GoBack"/>
+            <w:bookmarkEnd w:id="0"/>
           </w:p>
           <w:p>
             <w:pPr>
@@ -2309,6 +2650,15 @@
         <w:rPr>
           <w:rFonts w:ascii="Arial" w:hAnsi="Arial" w:cs="Arial"/>
           <w:bCs/>
+          <w:sz w:val="16"/>
+          <w:szCs w:val="18"/>
+        </w:rPr>
+        <w:t xml:space="preserve">       </w:t>
+      </w:r>
+      <w:r>
+        <w:rPr>
+          <w:rFonts w:ascii="Arial" w:hAnsi="Arial" w:cs="Arial"/>
+          <w:bCs/>
           <w:sz w:val="18"/>
           <w:szCs w:val="18"/>
         </w:rPr>
@@ -2431,7 +2781,16 @@
           <w:sz w:val="18"/>
           <w:szCs w:val="18"/>
         </w:rPr>
-        <w:t xml:space="preserve">                                                   C.I</w:t>
+        <w:t xml:space="preserve">                             </w:t>
+      </w:r>
+      <w:r>
+        <w:rPr>
+          <w:rFonts w:ascii="Arial" w:hAnsi="Arial" w:cs="Arial"/>
+          <w:bCs/>
+          <w:sz w:val="18"/>
+          <w:szCs w:val="18"/>
+        </w:rPr>
+        <w:t>C.I</w:t>
       </w:r>
       <w:r>
         <w:rPr>
@@ -2550,7 +2909,7 @@
           <w:sz w:val="18"/>
           <w:szCs w:val="18"/>
         </w:rPr>
-        <w:t xml:space="preserve">Dirección: </w:t>
+        <w:t>Estado: {{Estado}}</w:t>
       </w:r>
       <w:r>
         <w:rPr>
@@ -2559,9 +2918,8 @@
           <w:sz w:val="18"/>
           <w:szCs w:val="18"/>
         </w:rPr>
-        <w:t>{{</w:t>
+        <w:t xml:space="preserve">               </w:t>
       </w:r>
-      <w:proofErr w:type="spellStart"/>
       <w:r>
         <w:rPr>
           <w:rFonts w:ascii="Arial" w:hAnsi="Arial" w:cs="Arial"/>
@@ -2569,9 +2927,8 @@
           <w:sz w:val="18"/>
           <w:szCs w:val="18"/>
         </w:rPr>
-        <w:t>Direccion</w:t>
+        <w:t xml:space="preserve">     </w:t>
       </w:r>
-      <w:proofErr w:type="spellEnd"/>
       <w:r>
         <w:rPr>
           <w:rFonts w:ascii="Arial" w:hAnsi="Arial" w:cs="Arial"/>
@@ -2579,7 +2936,142 @@
           <w:sz w:val="18"/>
           <w:szCs w:val="18"/>
         </w:rPr>
-        <w:t>}}</w:t>
+        <w:t xml:space="preserve">   </w:t>
+      </w:r>
+      <w:r>
+        <w:rPr>
+          <w:rFonts w:ascii="Arial" w:hAnsi="Arial" w:cs="Arial"/>
+          <w:bCs/>
+          <w:sz w:val="18"/>
+          <w:szCs w:val="18"/>
+        </w:rPr>
+        <w:t xml:space="preserve">   </w:t>
+      </w:r>
+      <w:r>
+        <w:rPr>
+          <w:rFonts w:ascii="Arial" w:hAnsi="Arial" w:cs="Arial"/>
+          <w:bCs/>
+          <w:sz w:val="18"/>
+          <w:szCs w:val="18"/>
+        </w:rPr>
+        <w:t xml:space="preserve">                                 </w:t>
+      </w:r>
+      <w:r>
+        <w:rPr>
+          <w:rFonts w:ascii="Arial" w:hAnsi="Arial" w:cs="Arial"/>
+          <w:bCs/>
+          <w:sz w:val="18"/>
+          <w:szCs w:val="18"/>
+        </w:rPr>
+        <w:t>Municipio</w:t>
+      </w:r>
+      <w:r>
+        <w:rPr>
+          <w:rFonts w:ascii="Arial" w:hAnsi="Arial" w:cs="Arial"/>
+          <w:bCs/>
+          <w:sz w:val="18"/>
+          <w:szCs w:val="18"/>
+        </w:rPr>
+        <w:t>: {{Municipio}}</w:t>
+      </w:r>
+      <w:r>
+        <w:rPr>
+          <w:rFonts w:ascii="Arial" w:hAnsi="Arial" w:cs="Arial"/>
+          <w:bCs/>
+          <w:sz w:val="18"/>
+          <w:szCs w:val="18"/>
+        </w:rPr>
+        <w:t xml:space="preserve">         </w:t>
+      </w:r>
+      <w:r>
+        <w:rPr>
+          <w:rFonts w:ascii="Arial" w:hAnsi="Arial" w:cs="Arial"/>
+          <w:bCs/>
+          <w:sz w:val="18"/>
+          <w:szCs w:val="18"/>
+        </w:rPr>
+        <w:t xml:space="preserve">      </w:t>
+      </w:r>
+      <w:r>
+        <w:rPr>
+          <w:rFonts w:ascii="Arial" w:hAnsi="Arial" w:cs="Arial"/>
+          <w:bCs/>
+          <w:sz w:val="18"/>
+          <w:szCs w:val="18"/>
+        </w:rPr>
+        <w:t xml:space="preserve"> </w:t>
+      </w:r>
+      <w:r>
+        <w:rPr>
+          <w:rFonts w:ascii="Arial" w:hAnsi="Arial" w:cs="Arial"/>
+          <w:bCs/>
+          <w:sz w:val="18"/>
+          <w:szCs w:val="18"/>
+        </w:rPr>
+        <w:t xml:space="preserve">       </w:t>
+      </w:r>
+      <w:r>
+        <w:rPr>
+          <w:rFonts w:ascii="Arial" w:hAnsi="Arial" w:cs="Arial"/>
+          <w:bCs/>
+          <w:sz w:val="18"/>
+          <w:szCs w:val="18"/>
+        </w:rPr>
+        <w:t xml:space="preserve">  </w:t>
+      </w:r>
+      <w:r>
+        <w:rPr>
+          <w:rFonts w:ascii="Arial" w:hAnsi="Arial" w:cs="Arial"/>
+          <w:bCs/>
+          <w:sz w:val="18"/>
+          <w:szCs w:val="18"/>
+        </w:rPr>
+        <w:t xml:space="preserve">                   </w:t>
+      </w:r>
+      <w:r>
+        <w:rPr>
+          <w:rFonts w:ascii="Arial" w:hAnsi="Arial" w:cs="Arial"/>
+          <w:bCs/>
+          <w:sz w:val="18"/>
+          <w:szCs w:val="18"/>
+        </w:rPr>
+        <w:t xml:space="preserve"> Parroquia</w:t>
+      </w:r>
+      <w:r>
+        <w:rPr>
+          <w:rFonts w:ascii="Arial" w:hAnsi="Arial" w:cs="Arial"/>
+          <w:bCs/>
+          <w:sz w:val="18"/>
+          <w:szCs w:val="18"/>
+        </w:rPr>
+        <w:t xml:space="preserve">: {{Parroquia}}     </w:t>
+      </w:r>
+      <w:r>
+        <w:rPr>
+          <w:rFonts w:ascii="Arial" w:hAnsi="Arial" w:cs="Arial"/>
+          <w:bCs/>
+          <w:sz w:val="18"/>
+          <w:szCs w:val="18"/>
+        </w:rPr>
+        <w:t xml:space="preserve">    </w:t>
+      </w:r>
+      <w:r>
+        <w:rPr>
+          <w:rFonts w:ascii="Arial" w:hAnsi="Arial" w:cs="Arial"/>
+          <w:bCs/>
+          <w:sz w:val="18"/>
+          <w:szCs w:val="18"/>
+        </w:rPr>
+        <w:t xml:space="preserve">  </w:t>
+      </w:r>
+      <w:r>
+        <w:rPr>
+          <w:rFonts w:ascii="Arial" w:hAnsi="Arial" w:cs="Arial"/>
+          <w:bCs/>
+          <w:sz w:val="18"/>
+          <w:szCs w:val="18"/>
+        </w:rPr>
+        <w:t xml:space="preserve">   </w:t>
       </w:r>
     </w:p>
     <w:p>
@@ -2606,7 +3098,7 @@
           <w:sz w:val="18"/>
           <w:szCs w:val="18"/>
         </w:rPr>
-        <w:t>Estado: {{Estado}}</w:t>
+        <w:t xml:space="preserve">Dirección: </w:t>
       </w:r>
       <w:r>
         <w:rPr>
@@ -2615,8 +3107,9 @@
           <w:sz w:val="18"/>
           <w:szCs w:val="18"/>
         </w:rPr>
-        <w:t xml:space="preserve">               </w:t>
+        <w:t>{{</w:t>
       </w:r>
+      <w:proofErr w:type="spellStart"/>
       <w:r>
         <w:rPr>
           <w:rFonts w:ascii="Arial" w:hAnsi="Arial" w:cs="Arial"/>
@@ -2624,8 +3117,9 @@
           <w:sz w:val="18"/>
           <w:szCs w:val="18"/>
         </w:rPr>
-        <w:t xml:space="preserve">     </w:t>
+        <w:t>Direccion</w:t>
       </w:r>
+      <w:proofErr w:type="spellEnd"/>
       <w:r>
         <w:rPr>
           <w:rFonts w:ascii="Arial" w:hAnsi="Arial" w:cs="Arial"/>
@@ -2633,7 +3127,7 @@
           <w:sz w:val="18"/>
           <w:szCs w:val="18"/>
         </w:rPr>
-        <w:t xml:space="preserve">   </w:t>
+        <w:t>}}</w:t>
       </w:r>
       <w:r>
         <w:rPr>
@@ -2642,7 +3136,7 @@
           <w:sz w:val="18"/>
           <w:szCs w:val="18"/>
         </w:rPr>
-        <w:t xml:space="preserve">   Municipio</w:t>
+        <w:t xml:space="preserve">                  </w:t>
       </w:r>
       <w:r>
         <w:rPr>
@@ -2651,88 +3145,7 @@
           <w:sz w:val="18"/>
           <w:szCs w:val="18"/>
         </w:rPr>
-        <w:t>: {{Municipio}}</w:t>
-      </w:r>
-      <w:r>
-        <w:rPr>
-          <w:rFonts w:ascii="Arial" w:hAnsi="Arial" w:cs="Arial"/>
-          <w:bCs/>
-          <w:sz w:val="18"/>
-          <w:szCs w:val="18"/>
-        </w:rPr>
-        <w:t xml:space="preserve">         </w:t>
-      </w:r>
-      <w:r>
-        <w:rPr>
-          <w:rFonts w:ascii="Arial" w:hAnsi="Arial" w:cs="Arial"/>
-          <w:bCs/>
-          <w:sz w:val="18"/>
-          <w:szCs w:val="18"/>
-        </w:rPr>
-        <w:t xml:space="preserve">      </w:t>
-      </w:r>
-      <w:r>
-        <w:rPr>
-          <w:rFonts w:ascii="Arial" w:hAnsi="Arial" w:cs="Arial"/>
-          <w:bCs/>
-          <w:sz w:val="18"/>
-          <w:szCs w:val="18"/>
-        </w:rPr>
-        <w:t xml:space="preserve"> </w:t>
-      </w:r>
-      <w:r>
-        <w:rPr>
-          <w:rFonts w:ascii="Arial" w:hAnsi="Arial" w:cs="Arial"/>
-          <w:bCs/>
-          <w:sz w:val="18"/>
-          <w:szCs w:val="18"/>
-        </w:rPr>
-        <w:t xml:space="preserve">       </w:t>
-      </w:r>
-      <w:r>
-        <w:rPr>
-          <w:rFonts w:ascii="Arial" w:hAnsi="Arial" w:cs="Arial"/>
-          <w:bCs/>
-          <w:sz w:val="18"/>
-          <w:szCs w:val="18"/>
-        </w:rPr>
-        <w:t xml:space="preserve">   Parroquia</w:t>
-      </w:r>
-      <w:r>
-        <w:rPr>
-          <w:rFonts w:ascii="Arial" w:hAnsi="Arial" w:cs="Arial"/>
-          <w:bCs/>
-          <w:sz w:val="18"/>
-          <w:szCs w:val="18"/>
-        </w:rPr>
-        <w:t xml:space="preserve">: {{Parroquia}}     </w:t>
-      </w:r>
-      <w:r>
-        <w:rPr>
-          <w:rFonts w:ascii="Arial" w:hAnsi="Arial" w:cs="Arial"/>
-          <w:bCs/>
-          <w:sz w:val="18"/>
-          <w:szCs w:val="18"/>
-        </w:rPr>
-        <w:t xml:space="preserve">    </w:t>
-      </w:r>
-      <w:r>
-        <w:rPr>
-          <w:rFonts w:ascii="Arial" w:hAnsi="Arial" w:cs="Arial"/>
-          <w:bCs/>
-          <w:sz w:val="18"/>
-          <w:szCs w:val="18"/>
-        </w:rPr>
-        <w:t xml:space="preserve">  </w:t>
-      </w:r>
-      <w:r>
-        <w:rPr>
-          <w:rFonts w:ascii="Arial" w:hAnsi="Arial" w:cs="Arial"/>
-          <w:bCs/>
-          <w:sz w:val="18"/>
-          <w:szCs w:val="18"/>
-        </w:rPr>
-        <w:t xml:space="preserve">   Número Telefónico</w:t>
+        <w:t>Número Telefónico</w:t>
       </w:r>
       <w:r>
         <w:rPr>
@@ -8471,7 +8884,7 @@
 </file>
 
 <file path=customXml/itemProps1.xml><?xml version="1.0" encoding="utf-8"?>
-<ds:datastoreItem xmlns:ds="http://schemas.openxmlformats.org/officeDocument/2006/customXml" ds:itemID="{6B47DA4A-3047-4609-B0D5-CB3FBCC4A47D}">
+<ds:datastoreItem xmlns:ds="http://schemas.openxmlformats.org/officeDocument/2006/customXml" ds:itemID="{2308D537-A067-4142-BD20-0CFE7B6E4BE8}">
   <ds:schemaRefs>
     <ds:schemaRef ds:uri="http://schemas.openxmlformats.org/officeDocument/2006/bibliography"/>
   </ds:schemaRefs>

</xml_diff>

<commit_message>
Agregar Informacion Requisitos a la solicitud
</commit_message>
<xml_diff>
--- a/web/static/assets/Solictud_2025.docx
+++ b/web/static/assets/Solictud_2025.docx
@@ -1,6 +1,6 @@
 
 <file path=word/document.xml><?xml version="1.0" encoding="utf-8"?>
-<w:document xmlns:wpc="http://schemas.microsoft.com/office/word/2010/wordprocessingCanvas" xmlns:mc="http://schemas.openxmlformats.org/markup-compatibility/2006" xmlns:o="urn:schemas-microsoft-com:office:office" xmlns:r="http://schemas.openxmlformats.org/officeDocument/2006/relationships" xmlns:m="http://schemas.openxmlformats.org/officeDocument/2006/math" xmlns:v="urn:schemas-microsoft-com:vml" xmlns:wp14="http://schemas.microsoft.com/office/word/2010/wordprocessingDrawing" xmlns:wp="http://schemas.openxmlformats.org/drawingml/2006/wordprocessingDrawing" xmlns:w10="urn:schemas-microsoft-com:office:word" xmlns:w="http://schemas.openxmlformats.org/wordprocessingml/2006/main" xmlns:w14="http://schemas.microsoft.com/office/word/2010/wordml" xmlns:w15="http://schemas.microsoft.com/office/word/2012/wordml" xmlns:wpg="http://schemas.microsoft.com/office/word/2010/wordprocessingGroup" xmlns:wpi="http://schemas.microsoft.com/office/word/2010/wordprocessingInk" xmlns:wne="http://schemas.microsoft.com/office/word/2006/wordml" xmlns:wps="http://schemas.microsoft.com/office/word/2010/wordprocessingShape" mc:Ignorable="w14 w15 wp14">
+<w:document xmlns:wpc="http://schemas.microsoft.com/office/word/2010/wordprocessingCanvas" xmlns:cx="http://schemas.microsoft.com/office/drawing/2014/chartex" xmlns:mc="http://schemas.openxmlformats.org/markup-compatibility/2006" xmlns:o="urn:schemas-microsoft-com:office:office" xmlns:r="http://schemas.openxmlformats.org/officeDocument/2006/relationships" xmlns:m="http://schemas.openxmlformats.org/officeDocument/2006/math" xmlns:v="urn:schemas-microsoft-com:vml" xmlns:wp14="http://schemas.microsoft.com/office/word/2010/wordprocessingDrawing" xmlns:wp="http://schemas.openxmlformats.org/drawingml/2006/wordprocessingDrawing" xmlns:w10="urn:schemas-microsoft-com:office:word" xmlns:w="http://schemas.openxmlformats.org/wordprocessingml/2006/main" xmlns:w14="http://schemas.microsoft.com/office/word/2010/wordml" xmlns:w15="http://schemas.microsoft.com/office/word/2012/wordml" xmlns:w16se="http://schemas.microsoft.com/office/word/2015/wordml/symex" xmlns:wpg="http://schemas.microsoft.com/office/word/2010/wordprocessingGroup" xmlns:wpi="http://schemas.microsoft.com/office/word/2010/wordprocessingInk" xmlns:wne="http://schemas.microsoft.com/office/word/2006/wordml" xmlns:wps="http://schemas.microsoft.com/office/word/2010/wordprocessingShape" mc:Ignorable="w14 w15 w16se wp14">
   <w:body>
     <w:p>
       <w:pPr>
@@ -20,7 +20,7 @@
     </w:p>
     <w:p>
       <w:pPr>
-        <w:pStyle w:val="Puesto"/>
+        <w:pStyle w:val="Ttulo"/>
         <w:rPr>
           <w:color w:val="F2DBDB" w:themeColor="accent2" w:themeTint="33"/>
           <w:sz w:val="18"/>
@@ -1596,54 +1596,6 @@
               </w:rPr>
               <w:t>Carpeta Marrón con gancho Oficio rotulada</w:t>
             </w:r>
-            <w:r>
-              <w:rPr>
-                <w:rFonts w:ascii="Arial" w:hAnsi="Arial" w:cs="Arial"/>
-                <w:sz w:val="16"/>
-                <w:szCs w:val="16"/>
-                <w:lang w:val="es-MX"/>
-              </w:rPr>
-              <w:t xml:space="preserve"> </w:t>
-            </w:r>
-            <w:r>
-              <w:rPr>
-                <w:rFonts w:ascii="Arial" w:hAnsi="Arial" w:cs="Arial"/>
-                <w:sz w:val="16"/>
-                <w:szCs w:val="16"/>
-                <w:lang w:val="es-MX"/>
-              </w:rPr>
-              <w:t xml:space="preserve">- </w:t>
-            </w:r>
-            <w:r>
-              <w:rPr>
-                <w:rFonts w:ascii="Arial" w:hAnsi="Arial" w:cs="Arial"/>
-                <w:b/>
-                <w:sz w:val="16"/>
-                <w:szCs w:val="16"/>
-                <w:lang w:val="es-MX"/>
-              </w:rPr>
-              <w:t>(</w:t>
-            </w:r>
-            <w:r>
-              <w:rPr>
-                <w:rFonts w:ascii="Arial" w:hAnsi="Arial" w:cs="Arial"/>
-                <w:b/>
-                <w:sz w:val="16"/>
-                <w:szCs w:val="16"/>
-                <w:lang w:val="es-MX"/>
-              </w:rPr>
-              <w:t>{{Status}}</w:t>
-            </w:r>
-            <w:r>
-              <w:rPr>
-                <w:rFonts w:ascii="Arial" w:hAnsi="Arial" w:cs="Arial"/>
-                <w:b/>
-                <w:sz w:val="16"/>
-                <w:szCs w:val="16"/>
-                <w:lang w:val="es-MX"/>
-              </w:rPr>
-              <w:t>)</w:t>
-            </w:r>
           </w:p>
           <w:p>
             <w:pPr>
@@ -1705,7 +1657,39 @@
                 <w:szCs w:val="16"/>
                 <w:lang w:val="es-MX"/>
               </w:rPr>
-              <w:t>{{Status}}</w:t>
+              <w:t>{{</w:t>
+            </w:r>
+            <w:proofErr w:type="spellStart"/>
+            <w:r>
+              <w:rPr>
+                <w:rFonts w:ascii="Arial" w:hAnsi="Arial" w:cs="Arial"/>
+                <w:b/>
+                <w:sz w:val="16"/>
+                <w:szCs w:val="16"/>
+                <w:lang w:val="es-MX"/>
+              </w:rPr>
+              <w:t>Status</w:t>
+            </w:r>
+            <w:r>
+              <w:rPr>
+                <w:rFonts w:ascii="Arial" w:hAnsi="Arial" w:cs="Arial"/>
+                <w:b/>
+                <w:sz w:val="16"/>
+                <w:szCs w:val="16"/>
+                <w:lang w:val="es-MX"/>
+              </w:rPr>
+              <w:t>_Cedula</w:t>
+            </w:r>
+            <w:proofErr w:type="spellEnd"/>
+            <w:r>
+              <w:rPr>
+                <w:rFonts w:ascii="Arial" w:hAnsi="Arial" w:cs="Arial"/>
+                <w:b/>
+                <w:sz w:val="16"/>
+                <w:szCs w:val="16"/>
+                <w:lang w:val="es-MX"/>
+              </w:rPr>
+              <w:t>}}</w:t>
             </w:r>
             <w:r>
               <w:rPr>
@@ -1759,7 +1743,39 @@
                 <w:szCs w:val="16"/>
                 <w:lang w:val="es-MX"/>
               </w:rPr>
-              <w:t>({{Status}})</w:t>
+              <w:t>({{</w:t>
+            </w:r>
+            <w:proofErr w:type="spellStart"/>
+            <w:r>
+              <w:rPr>
+                <w:rFonts w:ascii="Arial" w:hAnsi="Arial" w:cs="Arial"/>
+                <w:b/>
+                <w:sz w:val="16"/>
+                <w:szCs w:val="16"/>
+                <w:lang w:val="es-MX"/>
+              </w:rPr>
+              <w:t>Status</w:t>
+            </w:r>
+            <w:r>
+              <w:rPr>
+                <w:rFonts w:ascii="Arial" w:hAnsi="Arial" w:cs="Arial"/>
+                <w:b/>
+                <w:sz w:val="16"/>
+                <w:szCs w:val="16"/>
+                <w:lang w:val="es-MX"/>
+              </w:rPr>
+              <w:t>_Rif</w:t>
+            </w:r>
+            <w:proofErr w:type="spellEnd"/>
+            <w:r>
+              <w:rPr>
+                <w:rFonts w:ascii="Arial" w:hAnsi="Arial" w:cs="Arial"/>
+                <w:b/>
+                <w:sz w:val="16"/>
+                <w:szCs w:val="16"/>
+                <w:lang w:val="es-MX"/>
+              </w:rPr>
+              <w:t>}})</w:t>
             </w:r>
           </w:p>
           <w:p>
@@ -1803,7 +1819,39 @@
                 <w:szCs w:val="16"/>
                 <w:lang w:val="es-MX"/>
               </w:rPr>
-              <w:t>({{Status}})</w:t>
+              <w:t>({{</w:t>
+            </w:r>
+            <w:proofErr w:type="spellStart"/>
+            <w:r>
+              <w:rPr>
+                <w:rFonts w:ascii="Arial" w:hAnsi="Arial" w:cs="Arial"/>
+                <w:b/>
+                <w:sz w:val="16"/>
+                <w:szCs w:val="16"/>
+                <w:lang w:val="es-MX"/>
+              </w:rPr>
+              <w:t>Status</w:t>
+            </w:r>
+            <w:r>
+              <w:rPr>
+                <w:rFonts w:ascii="Arial" w:hAnsi="Arial" w:cs="Arial"/>
+                <w:b/>
+                <w:sz w:val="16"/>
+                <w:szCs w:val="16"/>
+                <w:lang w:val="es-MX"/>
+              </w:rPr>
+              <w:t>_Comercio</w:t>
+            </w:r>
+            <w:proofErr w:type="spellEnd"/>
+            <w:r>
+              <w:rPr>
+                <w:rFonts w:ascii="Arial" w:hAnsi="Arial" w:cs="Arial"/>
+                <w:b/>
+                <w:sz w:val="16"/>
+                <w:szCs w:val="16"/>
+                <w:lang w:val="es-MX"/>
+              </w:rPr>
+              <w:t>}})</w:t>
             </w:r>
           </w:p>
           <w:p>
@@ -1847,7 +1895,39 @@
                 <w:szCs w:val="16"/>
                 <w:lang w:val="es-MX"/>
               </w:rPr>
-              <w:t>({{Status}})</w:t>
+              <w:t>({{</w:t>
+            </w:r>
+            <w:proofErr w:type="spellStart"/>
+            <w:r>
+              <w:rPr>
+                <w:rFonts w:ascii="Arial" w:hAnsi="Arial" w:cs="Arial"/>
+                <w:b/>
+                <w:sz w:val="16"/>
+                <w:szCs w:val="16"/>
+                <w:lang w:val="es-MX"/>
+              </w:rPr>
+              <w:t>Status</w:t>
+            </w:r>
+            <w:r>
+              <w:rPr>
+                <w:rFonts w:ascii="Arial" w:hAnsi="Arial" w:cs="Arial"/>
+                <w:b/>
+                <w:sz w:val="16"/>
+                <w:szCs w:val="16"/>
+                <w:lang w:val="es-MX"/>
+              </w:rPr>
+              <w:t>_Permiso</w:t>
+            </w:r>
+            <w:proofErr w:type="spellEnd"/>
+            <w:r>
+              <w:rPr>
+                <w:rFonts w:ascii="Arial" w:hAnsi="Arial" w:cs="Arial"/>
+                <w:b/>
+                <w:sz w:val="16"/>
+                <w:szCs w:val="16"/>
+                <w:lang w:val="es-MX"/>
+              </w:rPr>
+              <w:t>}})</w:t>
             </w:r>
           </w:p>
           <w:p>
@@ -1872,16 +1952,34 @@
                 <w:szCs w:val="16"/>
                 <w:lang w:val="es-MX"/>
               </w:rPr>
-              <w:t>Copia del Registro de Comercio.</w:t>
-            </w:r>
-            <w:r>
-              <w:rPr>
-                <w:rFonts w:ascii="Arial" w:hAnsi="Arial" w:cs="Arial"/>
-                <w:sz w:val="16"/>
-                <w:szCs w:val="16"/>
-                <w:lang w:val="es-MX"/>
-              </w:rPr>
-              <w:t xml:space="preserve">– </w:t>
+              <w:t xml:space="preserve">Copia del Registro de </w:t>
+            </w:r>
+            <w:r>
+              <w:rPr>
+                <w:rFonts w:ascii="Arial" w:hAnsi="Arial" w:cs="Arial"/>
+                <w:sz w:val="16"/>
+                <w:szCs w:val="16"/>
+                <w:lang w:val="es-MX"/>
+              </w:rPr>
+              <w:t>Comercio.</w:t>
+            </w:r>
+            <w:r>
+              <w:rPr>
+                <w:rFonts w:ascii="Arial" w:hAnsi="Arial" w:cs="Arial"/>
+                <w:sz w:val="16"/>
+                <w:szCs w:val="16"/>
+                <w:lang w:val="es-MX"/>
+              </w:rPr>
+              <w:t xml:space="preserve"> –</w:t>
+            </w:r>
+            <w:r>
+              <w:rPr>
+                <w:rFonts w:ascii="Arial" w:hAnsi="Arial" w:cs="Arial"/>
+                <w:sz w:val="16"/>
+                <w:szCs w:val="16"/>
+                <w:lang w:val="es-MX"/>
+              </w:rPr>
+              <w:t xml:space="preserve"> </w:t>
             </w:r>
             <w:r>
               <w:rPr>
@@ -1891,7 +1989,61 @@
                 <w:szCs w:val="16"/>
                 <w:lang w:val="es-MX"/>
               </w:rPr>
-              <w:t>({{Status}})</w:t>
+              <w:t>({{</w:t>
+            </w:r>
+            <w:proofErr w:type="spellStart"/>
+            <w:r>
+              <w:rPr>
+                <w:rFonts w:ascii="Arial" w:hAnsi="Arial" w:cs="Arial"/>
+                <w:b/>
+                <w:sz w:val="16"/>
+                <w:szCs w:val="16"/>
+                <w:lang w:val="es-MX"/>
+              </w:rPr>
+              <w:t>Status</w:t>
+            </w:r>
+            <w:r>
+              <w:rPr>
+                <w:rFonts w:ascii="Arial" w:hAnsi="Arial" w:cs="Arial"/>
+                <w:b/>
+                <w:sz w:val="16"/>
+                <w:szCs w:val="16"/>
+                <w:lang w:val="es-MX"/>
+              </w:rPr>
+              <w:t>_</w:t>
+            </w:r>
+            <w:bookmarkStart w:id="0" w:name="_GoBack"/>
+            <w:r>
+              <w:rPr>
+                <w:rFonts w:ascii="Arial" w:hAnsi="Arial" w:cs="Arial"/>
+                <w:b/>
+                <w:sz w:val="16"/>
+                <w:szCs w:val="16"/>
+                <w:lang w:val="es-MX"/>
+              </w:rPr>
+              <w:t>Registro</w:t>
+            </w:r>
+            <w:bookmarkEnd w:id="0"/>
+            <w:r>
+              <w:rPr>
+                <w:rFonts w:ascii="Arial" w:hAnsi="Arial" w:cs="Arial"/>
+                <w:b/>
+                <w:sz w:val="16"/>
+                <w:szCs w:val="16"/>
+                <w:lang w:val="es-MX"/>
+              </w:rPr>
+              <w:t>_Comercio</w:t>
+            </w:r>
+            <w:proofErr w:type="spellEnd"/>
+            <w:r>
+              <w:rPr>
+                <w:rFonts w:ascii="Arial" w:hAnsi="Arial" w:cs="Arial"/>
+                <w:b/>
+                <w:sz w:val="16"/>
+                <w:szCs w:val="16"/>
+                <w:lang w:val="es-MX"/>
+              </w:rPr>
+              <w:t>}})</w:t>
             </w:r>
           </w:p>
           <w:p>
@@ -1935,7 +2087,39 @@
                 <w:szCs w:val="16"/>
                 <w:lang w:val="es-MX"/>
               </w:rPr>
-              <w:t>({{Status}})</w:t>
+              <w:t>({{</w:t>
+            </w:r>
+            <w:proofErr w:type="spellStart"/>
+            <w:r>
+              <w:rPr>
+                <w:rFonts w:ascii="Arial" w:hAnsi="Arial" w:cs="Arial"/>
+                <w:b/>
+                <w:sz w:val="16"/>
+                <w:szCs w:val="16"/>
+                <w:lang w:val="es-MX"/>
+              </w:rPr>
+              <w:t>Status</w:t>
+            </w:r>
+            <w:r>
+              <w:rPr>
+                <w:rFonts w:ascii="Arial" w:hAnsi="Arial" w:cs="Arial"/>
+                <w:b/>
+                <w:sz w:val="16"/>
+                <w:szCs w:val="16"/>
+                <w:lang w:val="es-MX"/>
+              </w:rPr>
+              <w:t>_Documento_Propiedad</w:t>
+            </w:r>
+            <w:proofErr w:type="spellEnd"/>
+            <w:r>
+              <w:rPr>
+                <w:rFonts w:ascii="Arial" w:hAnsi="Arial" w:cs="Arial"/>
+                <w:b/>
+                <w:sz w:val="16"/>
+                <w:szCs w:val="16"/>
+                <w:lang w:val="es-MX"/>
+              </w:rPr>
+              <w:t>}})</w:t>
             </w:r>
           </w:p>
           <w:p>
@@ -1979,7 +2163,39 @@
                 <w:szCs w:val="16"/>
                 <w:lang w:val="es-MX"/>
               </w:rPr>
-              <w:t>({{Status}})</w:t>
+              <w:t>({{</w:t>
+            </w:r>
+            <w:proofErr w:type="spellStart"/>
+            <w:r>
+              <w:rPr>
+                <w:rFonts w:ascii="Arial" w:hAnsi="Arial" w:cs="Arial"/>
+                <w:b/>
+                <w:sz w:val="16"/>
+                <w:szCs w:val="16"/>
+                <w:lang w:val="es-MX"/>
+              </w:rPr>
+              <w:t>Status</w:t>
+            </w:r>
+            <w:r>
+              <w:rPr>
+                <w:rFonts w:ascii="Arial" w:hAnsi="Arial" w:cs="Arial"/>
+                <w:b/>
+                <w:sz w:val="16"/>
+                <w:szCs w:val="16"/>
+                <w:lang w:val="es-MX"/>
+              </w:rPr>
+              <w:t>_Cedula_Catastral</w:t>
+            </w:r>
+            <w:proofErr w:type="spellEnd"/>
+            <w:r>
+              <w:rPr>
+                <w:rFonts w:ascii="Arial" w:hAnsi="Arial" w:cs="Arial"/>
+                <w:b/>
+                <w:sz w:val="16"/>
+                <w:szCs w:val="16"/>
+                <w:lang w:val="es-MX"/>
+              </w:rPr>
+              <w:t>}})</w:t>
             </w:r>
           </w:p>
           <w:p>
@@ -2023,7 +2239,39 @@
                 <w:szCs w:val="16"/>
                 <w:lang w:val="es-MX"/>
               </w:rPr>
-              <w:t>({{Status}})</w:t>
+              <w:t>({{</w:t>
+            </w:r>
+            <w:proofErr w:type="spellStart"/>
+            <w:r>
+              <w:rPr>
+                <w:rFonts w:ascii="Arial" w:hAnsi="Arial" w:cs="Arial"/>
+                <w:b/>
+                <w:sz w:val="16"/>
+                <w:szCs w:val="16"/>
+                <w:lang w:val="es-MX"/>
+              </w:rPr>
+              <w:t>Status</w:t>
+            </w:r>
+            <w:r>
+              <w:rPr>
+                <w:rFonts w:ascii="Arial" w:hAnsi="Arial" w:cs="Arial"/>
+                <w:b/>
+                <w:sz w:val="16"/>
+                <w:szCs w:val="16"/>
+                <w:lang w:val="es-MX"/>
+              </w:rPr>
+              <w:t>_Carta_Autorizacion</w:t>
+            </w:r>
+            <w:proofErr w:type="spellEnd"/>
+            <w:r>
+              <w:rPr>
+                <w:rFonts w:ascii="Arial" w:hAnsi="Arial" w:cs="Arial"/>
+                <w:b/>
+                <w:sz w:val="16"/>
+                <w:szCs w:val="16"/>
+                <w:lang w:val="es-MX"/>
+              </w:rPr>
+              <w:t>}})</w:t>
             </w:r>
           </w:p>
           <w:p>
@@ -2087,7 +2335,39 @@
                 <w:szCs w:val="16"/>
                 <w:lang w:val="es-MX"/>
               </w:rPr>
-              <w:t>({{Status}})</w:t>
+              <w:t>({{</w:t>
+            </w:r>
+            <w:proofErr w:type="spellStart"/>
+            <w:r>
+              <w:rPr>
+                <w:rFonts w:ascii="Arial" w:hAnsi="Arial" w:cs="Arial"/>
+                <w:b/>
+                <w:sz w:val="16"/>
+                <w:szCs w:val="16"/>
+                <w:lang w:val="es-MX"/>
+              </w:rPr>
+              <w:t>Status</w:t>
+            </w:r>
+            <w:r>
+              <w:rPr>
+                <w:rFonts w:ascii="Arial" w:hAnsi="Arial" w:cs="Arial"/>
+                <w:b/>
+                <w:sz w:val="16"/>
+                <w:szCs w:val="16"/>
+                <w:lang w:val="es-MX"/>
+              </w:rPr>
+              <w:t>_Plano</w:t>
+            </w:r>
+            <w:proofErr w:type="spellEnd"/>
+            <w:r>
+              <w:rPr>
+                <w:rFonts w:ascii="Arial" w:hAnsi="Arial" w:cs="Arial"/>
+                <w:b/>
+                <w:sz w:val="16"/>
+                <w:szCs w:val="16"/>
+                <w:lang w:val="es-MX"/>
+              </w:rPr>
+              <w:t>}})</w:t>
             </w:r>
             <w:r>
               <w:rPr>
@@ -2223,36 +2503,6 @@
               </w:rPr>
               <w:t>G- 20000654-4</w:t>
             </w:r>
-            <w:r>
-              <w:rPr>
-                <w:rFonts w:ascii="Arial" w:hAnsi="Arial" w:cs="Arial"/>
-                <w:b/>
-                <w:color w:val="1F497D" w:themeColor="text2"/>
-                <w:sz w:val="16"/>
-                <w:szCs w:val="16"/>
-                <w:lang w:val="es-MX"/>
-              </w:rPr>
-              <w:t xml:space="preserve"> </w:t>
-            </w:r>
-            <w:r>
-              <w:rPr>
-                <w:rFonts w:ascii="Arial" w:hAnsi="Arial" w:cs="Arial"/>
-                <w:sz w:val="16"/>
-                <w:szCs w:val="16"/>
-                <w:lang w:val="es-MX"/>
-              </w:rPr>
-              <w:t xml:space="preserve">– </w:t>
-            </w:r>
-            <w:r>
-              <w:rPr>
-                <w:rFonts w:ascii="Arial" w:hAnsi="Arial" w:cs="Arial"/>
-                <w:b/>
-                <w:sz w:val="16"/>
-                <w:szCs w:val="16"/>
-                <w:lang w:val="es-MX"/>
-              </w:rPr>
-              <w:t>({{Status}})</w:t>
-            </w:r>
           </w:p>
           <w:p>
             <w:pPr>
@@ -2296,25 +2546,6 @@
               </w:rPr>
               <w:t>.</w:t>
             </w:r>
-            <w:r>
-              <w:rPr>
-                <w:rFonts w:ascii="Arial" w:hAnsi="Arial" w:cs="Arial"/>
-                <w:sz w:val="16"/>
-                <w:szCs w:val="16"/>
-                <w:lang w:val="es-MX"/>
-              </w:rPr>
-              <w:t xml:space="preserve">– </w:t>
-            </w:r>
-            <w:r>
-              <w:rPr>
-                <w:rFonts w:ascii="Arial" w:hAnsi="Arial" w:cs="Arial"/>
-                <w:b/>
-                <w:sz w:val="16"/>
-                <w:szCs w:val="16"/>
-                <w:lang w:val="es-MX"/>
-              </w:rPr>
-              <w:t>({{Status}})</w:t>
-            </w:r>
           </w:p>
           <w:p>
             <w:pPr>
@@ -2340,25 +2571,6 @@
               </w:rPr>
               <w:t>Dos (2) Copias de la transferencia realizada.</w:t>
             </w:r>
-            <w:r>
-              <w:rPr>
-                <w:rFonts w:ascii="Arial" w:hAnsi="Arial" w:cs="Arial"/>
-                <w:sz w:val="16"/>
-                <w:szCs w:val="16"/>
-                <w:lang w:val="es-MX"/>
-              </w:rPr>
-              <w:t xml:space="preserve"> – </w:t>
-            </w:r>
-            <w:r>
-              <w:rPr>
-                <w:rFonts w:ascii="Arial" w:hAnsi="Arial" w:cs="Arial"/>
-                <w:b/>
-                <w:sz w:val="16"/>
-                <w:szCs w:val="16"/>
-                <w:lang w:val="es-MX"/>
-              </w:rPr>
-              <w:t>({{Status}})</w:t>
-            </w:r>
           </w:p>
           <w:p>
             <w:pPr>
@@ -2560,7 +2772,7 @@
     </w:tbl>
     <w:p>
       <w:pPr>
-        <w:pStyle w:val="Puesto"/>
+        <w:pStyle w:val="Ttulo"/>
         <w:rPr>
           <w:sz w:val="18"/>
           <w:szCs w:val="18"/>
@@ -2704,20 +2916,13 @@
         </w:rPr>
         <w:t xml:space="preserve"> </w:t>
       </w:r>
+      <w:proofErr w:type="gramStart"/>
       <w:r>
         <w:rPr>
           <w:rFonts w:ascii="Arial" w:hAnsi="Arial" w:cs="Arial"/>
           <w:sz w:val="18"/>
         </w:rPr>
-        <w:t>{</w:t>
-      </w:r>
-      <w:proofErr w:type="gramStart"/>
-      <w:r>
-        <w:rPr>
-          <w:rFonts w:ascii="Arial" w:hAnsi="Arial" w:cs="Arial"/>
-          <w:sz w:val="18"/>
-        </w:rPr>
-        <w:t xml:space="preserve">{ </w:t>
+        <w:t xml:space="preserve">{{ </w:t>
       </w:r>
       <w:proofErr w:type="spellStart"/>
       <w:r>
@@ -3578,8 +3783,6 @@
         </w:rPr>
         <w:t xml:space="preserve">: </w:t>
       </w:r>
-      <w:bookmarkStart w:id="0" w:name="_GoBack"/>
-      <w:bookmarkEnd w:id="0"/>
     </w:p>
     <w:p>
       <w:pPr>
@@ -3677,7 +3880,7 @@
 </file>
 
 <file path=word/endnotes.xml><?xml version="1.0" encoding="utf-8"?>
-<w:endnotes xmlns:wpc="http://schemas.microsoft.com/office/word/2010/wordprocessingCanvas" xmlns:mc="http://schemas.openxmlformats.org/markup-compatibility/2006" xmlns:o="urn:schemas-microsoft-com:office:office" xmlns:r="http://schemas.openxmlformats.org/officeDocument/2006/relationships" xmlns:m="http://schemas.openxmlformats.org/officeDocument/2006/math" xmlns:v="urn:schemas-microsoft-com:vml" xmlns:wp14="http://schemas.microsoft.com/office/word/2010/wordprocessingDrawing" xmlns:wp="http://schemas.openxmlformats.org/drawingml/2006/wordprocessingDrawing" xmlns:w10="urn:schemas-microsoft-com:office:word" xmlns:w="http://schemas.openxmlformats.org/wordprocessingml/2006/main" xmlns:w14="http://schemas.microsoft.com/office/word/2010/wordml" xmlns:w15="http://schemas.microsoft.com/office/word/2012/wordml" xmlns:wpg="http://schemas.microsoft.com/office/word/2010/wordprocessingGroup" xmlns:wpi="http://schemas.microsoft.com/office/word/2010/wordprocessingInk" xmlns:wne="http://schemas.microsoft.com/office/word/2006/wordml" xmlns:wps="http://schemas.microsoft.com/office/word/2010/wordprocessingShape" mc:Ignorable="w14 w15 wp14">
+<w:endnotes xmlns:wpc="http://schemas.microsoft.com/office/word/2010/wordprocessingCanvas" xmlns:cx="http://schemas.microsoft.com/office/drawing/2014/chartex" xmlns:mc="http://schemas.openxmlformats.org/markup-compatibility/2006" xmlns:o="urn:schemas-microsoft-com:office:office" xmlns:r="http://schemas.openxmlformats.org/officeDocument/2006/relationships" xmlns:m="http://schemas.openxmlformats.org/officeDocument/2006/math" xmlns:v="urn:schemas-microsoft-com:vml" xmlns:wp14="http://schemas.microsoft.com/office/word/2010/wordprocessingDrawing" xmlns:wp="http://schemas.openxmlformats.org/drawingml/2006/wordprocessingDrawing" xmlns:w10="urn:schemas-microsoft-com:office:word" xmlns:w="http://schemas.openxmlformats.org/wordprocessingml/2006/main" xmlns:w14="http://schemas.microsoft.com/office/word/2010/wordml" xmlns:w15="http://schemas.microsoft.com/office/word/2012/wordml" xmlns:w16se="http://schemas.microsoft.com/office/word/2015/wordml/symex" xmlns:wpg="http://schemas.microsoft.com/office/word/2010/wordprocessingGroup" xmlns:wpi="http://schemas.microsoft.com/office/word/2010/wordprocessingInk" xmlns:wne="http://schemas.microsoft.com/office/word/2006/wordml" xmlns:wps="http://schemas.microsoft.com/office/word/2010/wordprocessingShape" mc:Ignorable="w14 w15 w16se wp14">
   <w:endnote w:type="separator" w:id="-1">
     <w:p>
       <w:r>
@@ -3696,7 +3899,7 @@
 </file>
 
 <file path=word/footer1.xml><?xml version="1.0" encoding="utf-8"?>
-<w:ftr xmlns:wpc="http://schemas.microsoft.com/office/word/2010/wordprocessingCanvas" xmlns:mc="http://schemas.openxmlformats.org/markup-compatibility/2006" xmlns:o="urn:schemas-microsoft-com:office:office" xmlns:r="http://schemas.openxmlformats.org/officeDocument/2006/relationships" xmlns:m="http://schemas.openxmlformats.org/officeDocument/2006/math" xmlns:v="urn:schemas-microsoft-com:vml" xmlns:wp14="http://schemas.microsoft.com/office/word/2010/wordprocessingDrawing" xmlns:wp="http://schemas.openxmlformats.org/drawingml/2006/wordprocessingDrawing" xmlns:w10="urn:schemas-microsoft-com:office:word" xmlns:w="http://schemas.openxmlformats.org/wordprocessingml/2006/main" xmlns:w14="http://schemas.microsoft.com/office/word/2010/wordml" xmlns:w15="http://schemas.microsoft.com/office/word/2012/wordml" xmlns:wpg="http://schemas.microsoft.com/office/word/2010/wordprocessingGroup" xmlns:wpi="http://schemas.microsoft.com/office/word/2010/wordprocessingInk" xmlns:wne="http://schemas.microsoft.com/office/word/2006/wordml" xmlns:wps="http://schemas.microsoft.com/office/word/2010/wordprocessingShape" mc:Ignorable="w14 w15 wp14">
+<w:ftr xmlns:wpc="http://schemas.microsoft.com/office/word/2010/wordprocessingCanvas" xmlns:cx="http://schemas.microsoft.com/office/drawing/2014/chartex" xmlns:mc="http://schemas.openxmlformats.org/markup-compatibility/2006" xmlns:o="urn:schemas-microsoft-com:office:office" xmlns:r="http://schemas.openxmlformats.org/officeDocument/2006/relationships" xmlns:m="http://schemas.openxmlformats.org/officeDocument/2006/math" xmlns:v="urn:schemas-microsoft-com:vml" xmlns:wp14="http://schemas.microsoft.com/office/word/2010/wordprocessingDrawing" xmlns:wp="http://schemas.openxmlformats.org/drawingml/2006/wordprocessingDrawing" xmlns:w10="urn:schemas-microsoft-com:office:word" xmlns:w="http://schemas.openxmlformats.org/wordprocessingml/2006/main" xmlns:w14="http://schemas.microsoft.com/office/word/2010/wordml" xmlns:w15="http://schemas.microsoft.com/office/word/2012/wordml" xmlns:w16se="http://schemas.microsoft.com/office/word/2015/wordml/symex" xmlns:wpg="http://schemas.microsoft.com/office/word/2010/wordprocessingGroup" xmlns:wpi="http://schemas.microsoft.com/office/word/2010/wordprocessingInk" xmlns:wne="http://schemas.microsoft.com/office/word/2006/wordml" xmlns:wps="http://schemas.microsoft.com/office/word/2010/wordprocessingShape" mc:Ignorable="w14 w15 w16se wp14">
   <w:p>
     <w:pPr>
       <w:pStyle w:val="Piedepgina"/>
@@ -3704,7 +3907,7 @@
     <w:r>
       <w:rPr>
         <w:noProof/>
-        <w:lang w:eastAsia="es-VE"/>
+        <w:lang w:val="en-US"/>
       </w:rPr>
       <mc:AlternateContent>
         <mc:Choice Requires="wps">
@@ -4232,7 +4435,7 @@
     <w:r>
       <w:rPr>
         <w:noProof/>
-        <w:lang w:eastAsia="es-VE"/>
+        <w:lang w:val="en-US"/>
       </w:rPr>
       <mc:AlternateContent>
         <mc:Choice Requires="wps">
@@ -4323,7 +4526,7 @@
 </file>
 
 <file path=word/footnotes.xml><?xml version="1.0" encoding="utf-8"?>
-<w:footnotes xmlns:wpc="http://schemas.microsoft.com/office/word/2010/wordprocessingCanvas" xmlns:mc="http://schemas.openxmlformats.org/markup-compatibility/2006" xmlns:o="urn:schemas-microsoft-com:office:office" xmlns:r="http://schemas.openxmlformats.org/officeDocument/2006/relationships" xmlns:m="http://schemas.openxmlformats.org/officeDocument/2006/math" xmlns:v="urn:schemas-microsoft-com:vml" xmlns:wp14="http://schemas.microsoft.com/office/word/2010/wordprocessingDrawing" xmlns:wp="http://schemas.openxmlformats.org/drawingml/2006/wordprocessingDrawing" xmlns:w10="urn:schemas-microsoft-com:office:word" xmlns:w="http://schemas.openxmlformats.org/wordprocessingml/2006/main" xmlns:w14="http://schemas.microsoft.com/office/word/2010/wordml" xmlns:w15="http://schemas.microsoft.com/office/word/2012/wordml" xmlns:wpg="http://schemas.microsoft.com/office/word/2010/wordprocessingGroup" xmlns:wpi="http://schemas.microsoft.com/office/word/2010/wordprocessingInk" xmlns:wne="http://schemas.microsoft.com/office/word/2006/wordml" xmlns:wps="http://schemas.microsoft.com/office/word/2010/wordprocessingShape" mc:Ignorable="w14 w15 wp14">
+<w:footnotes xmlns:wpc="http://schemas.microsoft.com/office/word/2010/wordprocessingCanvas" xmlns:cx="http://schemas.microsoft.com/office/drawing/2014/chartex" xmlns:mc="http://schemas.openxmlformats.org/markup-compatibility/2006" xmlns:o="urn:schemas-microsoft-com:office:office" xmlns:r="http://schemas.openxmlformats.org/officeDocument/2006/relationships" xmlns:m="http://schemas.openxmlformats.org/officeDocument/2006/math" xmlns:v="urn:schemas-microsoft-com:vml" xmlns:wp14="http://schemas.microsoft.com/office/word/2010/wordprocessingDrawing" xmlns:wp="http://schemas.openxmlformats.org/drawingml/2006/wordprocessingDrawing" xmlns:w10="urn:schemas-microsoft-com:office:word" xmlns:w="http://schemas.openxmlformats.org/wordprocessingml/2006/main" xmlns:w14="http://schemas.microsoft.com/office/word/2010/wordml" xmlns:w15="http://schemas.microsoft.com/office/word/2012/wordml" xmlns:w16se="http://schemas.microsoft.com/office/word/2015/wordml/symex" xmlns:wpg="http://schemas.microsoft.com/office/word/2010/wordprocessingGroup" xmlns:wpi="http://schemas.microsoft.com/office/word/2010/wordprocessingInk" xmlns:wne="http://schemas.microsoft.com/office/word/2006/wordml" xmlns:wps="http://schemas.microsoft.com/office/word/2010/wordprocessingShape" mc:Ignorable="w14 w15 w16se wp14">
   <w:footnote w:type="separator" w:id="-1">
     <w:p>
       <w:r>
@@ -4342,7 +4545,7 @@
 </file>
 
 <file path=word/header1.xml><?xml version="1.0" encoding="utf-8"?>
-<w:hdr xmlns:wpc="http://schemas.microsoft.com/office/word/2010/wordprocessingCanvas" xmlns:mc="http://schemas.openxmlformats.org/markup-compatibility/2006" xmlns:o="urn:schemas-microsoft-com:office:office" xmlns:r="http://schemas.openxmlformats.org/officeDocument/2006/relationships" xmlns:m="http://schemas.openxmlformats.org/officeDocument/2006/math" xmlns:v="urn:schemas-microsoft-com:vml" xmlns:wp14="http://schemas.microsoft.com/office/word/2010/wordprocessingDrawing" xmlns:wp="http://schemas.openxmlformats.org/drawingml/2006/wordprocessingDrawing" xmlns:w10="urn:schemas-microsoft-com:office:word" xmlns:w="http://schemas.openxmlformats.org/wordprocessingml/2006/main" xmlns:w14="http://schemas.microsoft.com/office/word/2010/wordml" xmlns:w15="http://schemas.microsoft.com/office/word/2012/wordml" xmlns:wpg="http://schemas.microsoft.com/office/word/2010/wordprocessingGroup" xmlns:wpi="http://schemas.microsoft.com/office/word/2010/wordprocessingInk" xmlns:wne="http://schemas.microsoft.com/office/word/2006/wordml" xmlns:wps="http://schemas.microsoft.com/office/word/2010/wordprocessingShape" mc:Ignorable="w14 w15 wp14">
+<w:hdr xmlns:wpc="http://schemas.microsoft.com/office/word/2010/wordprocessingCanvas" xmlns:cx="http://schemas.microsoft.com/office/drawing/2014/chartex" xmlns:mc="http://schemas.openxmlformats.org/markup-compatibility/2006" xmlns:o="urn:schemas-microsoft-com:office:office" xmlns:r="http://schemas.openxmlformats.org/officeDocument/2006/relationships" xmlns:m="http://schemas.openxmlformats.org/officeDocument/2006/math" xmlns:v="urn:schemas-microsoft-com:vml" xmlns:wp14="http://schemas.microsoft.com/office/word/2010/wordprocessingDrawing" xmlns:wp="http://schemas.openxmlformats.org/drawingml/2006/wordprocessingDrawing" xmlns:w10="urn:schemas-microsoft-com:office:word" xmlns:w="http://schemas.openxmlformats.org/wordprocessingml/2006/main" xmlns:w14="http://schemas.microsoft.com/office/word/2010/wordml" xmlns:w15="http://schemas.microsoft.com/office/word/2012/wordml" xmlns:w16se="http://schemas.microsoft.com/office/word/2015/wordml/symex" xmlns:wpg="http://schemas.microsoft.com/office/word/2010/wordprocessingGroup" xmlns:wpi="http://schemas.microsoft.com/office/word/2010/wordprocessingInk" xmlns:wne="http://schemas.microsoft.com/office/word/2006/wordml" xmlns:wps="http://schemas.microsoft.com/office/word/2010/wordprocessingShape" mc:Ignorable="w14 w15 w16se wp14">
   <w:p>
     <w:pPr>
       <w:rPr>
@@ -4355,7 +4558,7 @@
         <w:rFonts w:ascii="Arial" w:hAnsi="Arial" w:cs="Arial"/>
         <w:b/>
         <w:noProof/>
-        <w:lang w:eastAsia="es-VE"/>
+        <w:lang w:val="en-US" w:eastAsia="en-US"/>
       </w:rPr>
       <mc:AlternateContent>
         <mc:Choice Requires="wpg">
@@ -5052,7 +5255,7 @@
     <w:r>
       <w:rPr>
         <w:noProof/>
-        <w:lang w:eastAsia="es-VE"/>
+        <w:lang w:val="en-US" w:eastAsia="en-US"/>
       </w:rPr>
       <w:drawing>
         <wp:anchor distT="0" distB="0" distL="114300" distR="114300" simplePos="0" relativeHeight="251705344" behindDoc="1" locked="0" layoutInCell="1" allowOverlap="1" wp14:anchorId="7CCF66E0" wp14:editId="4B9123F6">
@@ -5123,8 +5326,8 @@
 </file>
 
 <file path=word/numbering.xml><?xml version="1.0" encoding="utf-8"?>
-<w:numbering xmlns:wpc="http://schemas.microsoft.com/office/word/2010/wordprocessingCanvas" xmlns:mc="http://schemas.openxmlformats.org/markup-compatibility/2006" xmlns:o="urn:schemas-microsoft-com:office:office" xmlns:r="http://schemas.openxmlformats.org/officeDocument/2006/relationships" xmlns:m="http://schemas.openxmlformats.org/officeDocument/2006/math" xmlns:v="urn:schemas-microsoft-com:vml" xmlns:wp14="http://schemas.microsoft.com/office/word/2010/wordprocessingDrawing" xmlns:wp="http://schemas.openxmlformats.org/drawingml/2006/wordprocessingDrawing" xmlns:w10="urn:schemas-microsoft-com:office:word" xmlns:w="http://schemas.openxmlformats.org/wordprocessingml/2006/main" xmlns:w14="http://schemas.microsoft.com/office/word/2010/wordml" xmlns:w15="http://schemas.microsoft.com/office/word/2012/wordml" xmlns:wpg="http://schemas.microsoft.com/office/word/2010/wordprocessingGroup" xmlns:wpi="http://schemas.microsoft.com/office/word/2010/wordprocessingInk" xmlns:wne="http://schemas.microsoft.com/office/word/2006/wordml" xmlns:wps="http://schemas.microsoft.com/office/word/2010/wordprocessingShape" mc:Ignorable="w14 w15 wp14">
-  <w:abstractNum w:abstractNumId="0">
+<w:numbering xmlns:wpc="http://schemas.microsoft.com/office/word/2010/wordprocessingCanvas" xmlns:cx="http://schemas.microsoft.com/office/drawing/2014/chartex" xmlns:mc="http://schemas.openxmlformats.org/markup-compatibility/2006" xmlns:o="urn:schemas-microsoft-com:office:office" xmlns:r="http://schemas.openxmlformats.org/officeDocument/2006/relationships" xmlns:m="http://schemas.openxmlformats.org/officeDocument/2006/math" xmlns:v="urn:schemas-microsoft-com:vml" xmlns:wp14="http://schemas.microsoft.com/office/word/2010/wordprocessingDrawing" xmlns:wp="http://schemas.openxmlformats.org/drawingml/2006/wordprocessingDrawing" xmlns:w10="urn:schemas-microsoft-com:office:word" xmlns:w="http://schemas.openxmlformats.org/wordprocessingml/2006/main" xmlns:w14="http://schemas.microsoft.com/office/word/2010/wordml" xmlns:w15="http://schemas.microsoft.com/office/word/2012/wordml" xmlns:w16se="http://schemas.microsoft.com/office/word/2015/wordml/symex" xmlns:wpg="http://schemas.microsoft.com/office/word/2010/wordprocessingGroup" xmlns:wpi="http://schemas.microsoft.com/office/word/2010/wordprocessingInk" xmlns:wne="http://schemas.microsoft.com/office/word/2006/wordml" xmlns:wps="http://schemas.microsoft.com/office/word/2010/wordprocessingShape" mc:Ignorable="w14 w15 w16se wp14">
+  <w:abstractNum w:abstractNumId="0" w15:restartNumberingAfterBreak="0">
     <w:nsid w:val="00F96C31"/>
     <w:multiLevelType w:val="hybridMultilevel"/>
     <w:tmpl w:val="C4DA74AC"/>
@@ -5210,7 +5413,7 @@
       </w:pPr>
     </w:lvl>
   </w:abstractNum>
-  <w:abstractNum w:abstractNumId="1">
+  <w:abstractNum w:abstractNumId="1" w15:restartNumberingAfterBreak="0">
     <w:nsid w:val="099E10F9"/>
     <w:multiLevelType w:val="hybridMultilevel"/>
     <w:tmpl w:val="9144478C"/>
@@ -5296,7 +5499,7 @@
       </w:pPr>
     </w:lvl>
   </w:abstractNum>
-  <w:abstractNum w:abstractNumId="2">
+  <w:abstractNum w:abstractNumId="2" w15:restartNumberingAfterBreak="0">
     <w:nsid w:val="0DFD465D"/>
     <w:multiLevelType w:val="hybridMultilevel"/>
     <w:tmpl w:val="461067C6"/>
@@ -5437,7 +5640,7 @@
       </w:rPr>
     </w:lvl>
   </w:abstractNum>
-  <w:abstractNum w:abstractNumId="3">
+  <w:abstractNum w:abstractNumId="3" w15:restartNumberingAfterBreak="0">
     <w:nsid w:val="1D7A0A6E"/>
     <w:multiLevelType w:val="hybridMultilevel"/>
     <w:tmpl w:val="7AAA3288"/>
@@ -5550,7 +5753,7 @@
       </w:rPr>
     </w:lvl>
   </w:abstractNum>
-  <w:abstractNum w:abstractNumId="4">
+  <w:abstractNum w:abstractNumId="4" w15:restartNumberingAfterBreak="0">
     <w:nsid w:val="1F761902"/>
     <w:multiLevelType w:val="multilevel"/>
     <w:tmpl w:val="10A61756"/>
@@ -5682,7 +5885,7 @@
       </w:pPr>
     </w:lvl>
   </w:abstractNum>
-  <w:abstractNum w:abstractNumId="5">
+  <w:abstractNum w:abstractNumId="5" w15:restartNumberingAfterBreak="0">
     <w:nsid w:val="332F4BCB"/>
     <w:multiLevelType w:val="hybridMultilevel"/>
     <w:tmpl w:val="FF447AB0"/>
@@ -5819,7 +6022,7 @@
       </w:rPr>
     </w:lvl>
   </w:abstractNum>
-  <w:abstractNum w:abstractNumId="6">
+  <w:abstractNum w:abstractNumId="6" w15:restartNumberingAfterBreak="0">
     <w:nsid w:val="38D323B9"/>
     <w:multiLevelType w:val="hybridMultilevel"/>
     <w:tmpl w:val="575E481A"/>
@@ -5908,7 +6111,7 @@
       </w:pPr>
     </w:lvl>
   </w:abstractNum>
-  <w:abstractNum w:abstractNumId="7">
+  <w:abstractNum w:abstractNumId="7" w15:restartNumberingAfterBreak="0">
     <w:nsid w:val="48AD4EA1"/>
     <w:multiLevelType w:val="hybridMultilevel"/>
     <w:tmpl w:val="9180643A"/>
@@ -6020,7 +6223,7 @@
       </w:rPr>
     </w:lvl>
   </w:abstractNum>
-  <w:abstractNum w:abstractNumId="8">
+  <w:abstractNum w:abstractNumId="8" w15:restartNumberingAfterBreak="0">
     <w:nsid w:val="4D9D422F"/>
     <w:multiLevelType w:val="hybridMultilevel"/>
     <w:tmpl w:val="4058FC52"/>
@@ -6160,7 +6363,7 @@
       </w:rPr>
     </w:lvl>
   </w:abstractNum>
-  <w:abstractNum w:abstractNumId="9">
+  <w:abstractNum w:abstractNumId="9" w15:restartNumberingAfterBreak="0">
     <w:nsid w:val="4DD0595F"/>
     <w:multiLevelType w:val="hybridMultilevel"/>
     <w:tmpl w:val="9536BF1E"/>
@@ -6297,7 +6500,7 @@
       </w:rPr>
     </w:lvl>
   </w:abstractNum>
-  <w:abstractNum w:abstractNumId="10">
+  <w:abstractNum w:abstractNumId="10" w15:restartNumberingAfterBreak="0">
     <w:nsid w:val="50620DF2"/>
     <w:multiLevelType w:val="hybridMultilevel"/>
     <w:tmpl w:val="73F26680"/>
@@ -6438,7 +6641,7 @@
       </w:rPr>
     </w:lvl>
   </w:abstractNum>
-  <w:abstractNum w:abstractNumId="11">
+  <w:abstractNum w:abstractNumId="11" w15:restartNumberingAfterBreak="0">
     <w:nsid w:val="515D1544"/>
     <w:multiLevelType w:val="hybridMultilevel"/>
     <w:tmpl w:val="2C287BCE"/>
@@ -6575,7 +6778,7 @@
       </w:rPr>
     </w:lvl>
   </w:abstractNum>
-  <w:abstractNum w:abstractNumId="12">
+  <w:abstractNum w:abstractNumId="12" w15:restartNumberingAfterBreak="0">
     <w:nsid w:val="51FA2225"/>
     <w:multiLevelType w:val="hybridMultilevel"/>
     <w:tmpl w:val="C14299BE"/>
@@ -6688,7 +6891,7 @@
       </w:rPr>
     </w:lvl>
   </w:abstractNum>
-  <w:abstractNum w:abstractNumId="13">
+  <w:abstractNum w:abstractNumId="13" w15:restartNumberingAfterBreak="0">
     <w:nsid w:val="54E940C1"/>
     <w:multiLevelType w:val="hybridMultilevel"/>
     <w:tmpl w:val="454AB8BE"/>
@@ -6774,7 +6977,7 @@
       </w:pPr>
     </w:lvl>
   </w:abstractNum>
-  <w:abstractNum w:abstractNumId="14">
+  <w:abstractNum w:abstractNumId="14" w15:restartNumberingAfterBreak="0">
     <w:nsid w:val="58575BCC"/>
     <w:multiLevelType w:val="hybridMultilevel"/>
     <w:tmpl w:val="E5766F50"/>
@@ -6911,7 +7114,7 @@
       </w:rPr>
     </w:lvl>
   </w:abstractNum>
-  <w:abstractNum w:abstractNumId="15">
+  <w:abstractNum w:abstractNumId="15" w15:restartNumberingAfterBreak="0">
     <w:nsid w:val="702212E4"/>
     <w:multiLevelType w:val="hybridMultilevel"/>
     <w:tmpl w:val="52F286D2"/>
@@ -7001,7 +7204,7 @@
       </w:pPr>
     </w:lvl>
   </w:abstractNum>
-  <w:abstractNum w:abstractNumId="16">
+  <w:abstractNum w:abstractNumId="16" w15:restartNumberingAfterBreak="0">
     <w:nsid w:val="75BD130C"/>
     <w:multiLevelType w:val="hybridMultilevel"/>
     <w:tmpl w:val="DCEE3326"/>
@@ -7138,7 +7341,7 @@
       </w:rPr>
     </w:lvl>
   </w:abstractNum>
-  <w:abstractNum w:abstractNumId="17">
+  <w:abstractNum w:abstractNumId="17" w15:restartNumberingAfterBreak="0">
     <w:nsid w:val="78687AD3"/>
     <w:multiLevelType w:val="hybridMultilevel"/>
     <w:tmpl w:val="289A2158"/>
@@ -7250,7 +7453,7 @@
       </w:rPr>
     </w:lvl>
   </w:abstractNum>
-  <w:abstractNum w:abstractNumId="18">
+  <w:abstractNum w:abstractNumId="18" w15:restartNumberingAfterBreak="0">
     <w:nsid w:val="78CC7215"/>
     <w:multiLevelType w:val="hybridMultilevel"/>
     <w:tmpl w:val="95C40DE0"/>
@@ -7424,7 +7627,7 @@
 </file>
 
 <file path=word/styles.xml><?xml version="1.0" encoding="utf-8"?>
-<w:styles xmlns:mc="http://schemas.openxmlformats.org/markup-compatibility/2006" xmlns:r="http://schemas.openxmlformats.org/officeDocument/2006/relationships" xmlns:w="http://schemas.openxmlformats.org/wordprocessingml/2006/main" xmlns:w14="http://schemas.microsoft.com/office/word/2010/wordml" xmlns:w15="http://schemas.microsoft.com/office/word/2012/wordml" mc:Ignorable="w14 w15">
+<w:styles xmlns:mc="http://schemas.openxmlformats.org/markup-compatibility/2006" xmlns:r="http://schemas.openxmlformats.org/officeDocument/2006/relationships" xmlns:w="http://schemas.openxmlformats.org/wordprocessingml/2006/main" xmlns:w14="http://schemas.microsoft.com/office/word/2010/wordml" xmlns:w15="http://schemas.microsoft.com/office/word/2012/wordml" xmlns:w16se="http://schemas.microsoft.com/office/word/2015/wordml/symex" mc:Ignorable="w14 w15 w16se">
   <w:docDefaults>
     <w:rPrDefault>
       <w:rPr>
@@ -8116,7 +8319,6 @@
       <w:spacing w:after="0" w:line="240" w:lineRule="auto"/>
     </w:pPr>
     <w:tblPr>
-      <w:tblInd w:w="0" w:type="dxa"/>
       <w:tblBorders>
         <w:top w:val="single" w:sz="4" w:space="0" w:color="auto"/>
         <w:left w:val="single" w:sz="4" w:space="0" w:color="auto"/>
@@ -8125,12 +8327,6 @@
         <w:insideH w:val="single" w:sz="4" w:space="0" w:color="auto"/>
         <w:insideV w:val="single" w:sz="4" w:space="0" w:color="auto"/>
       </w:tblBorders>
-      <w:tblCellMar>
-        <w:top w:w="0" w:type="dxa"/>
-        <w:left w:w="108" w:type="dxa"/>
-        <w:bottom w:w="0" w:type="dxa"/>
-        <w:right w:w="108" w:type="dxa"/>
-      </w:tblCellMar>
     </w:tblPr>
   </w:style>
   <w:style w:type="character" w:customStyle="1" w:styleId="Ttulo1Car">
@@ -8332,10 +8528,10 @@
       <w:lang w:eastAsia="es-ES"/>
     </w:rPr>
   </w:style>
-  <w:style w:type="paragraph" w:styleId="Puesto">
+  <w:style w:type="paragraph" w:styleId="Ttulo">
     <w:name w:val="Title"/>
     <w:basedOn w:val="Normal"/>
-    <w:link w:val="PuestoCar"/>
+    <w:link w:val="TtuloCar"/>
     <w:qFormat/>
     <w:rsid w:val="0023375D"/>
     <w:pPr>
@@ -8348,10 +8544,10 @@
       <w:u w:val="single"/>
     </w:rPr>
   </w:style>
-  <w:style w:type="character" w:customStyle="1" w:styleId="PuestoCar">
-    <w:name w:val="Puesto Car"/>
+  <w:style w:type="character" w:customStyle="1" w:styleId="TtuloCar">
+    <w:name w:val="Título Car"/>
     <w:basedOn w:val="Fuentedeprrafopredeter"/>
-    <w:link w:val="Puesto"/>
+    <w:link w:val="Ttulo"/>
     <w:rsid w:val="0023375D"/>
     <w:rPr>
       <w:rFonts w:ascii="Arial" w:eastAsia="Times New Roman" w:hAnsi="Arial" w:cs="Arial"/>
@@ -8860,19 +9056,12 @@
     <w:tblPr>
       <w:tblStyleRowBandSize w:val="1"/>
       <w:tblStyleColBandSize w:val="1"/>
-      <w:tblInd w:w="0" w:type="dxa"/>
       <w:tblBorders>
         <w:top w:val="single" w:sz="8" w:space="0" w:color="000000" w:themeColor="text1"/>
         <w:left w:val="single" w:sz="8" w:space="0" w:color="000000" w:themeColor="text1"/>
         <w:bottom w:val="single" w:sz="8" w:space="0" w:color="000000" w:themeColor="text1"/>
         <w:right w:val="single" w:sz="8" w:space="0" w:color="000000" w:themeColor="text1"/>
       </w:tblBorders>
-      <w:tblCellMar>
-        <w:top w:w="0" w:type="dxa"/>
-        <w:left w:w="108" w:type="dxa"/>
-        <w:bottom w:w="0" w:type="dxa"/>
-        <w:right w:w="108" w:type="dxa"/>
-      </w:tblCellMar>
     </w:tblPr>
     <w:tblStylePr w:type="firstRow">
       <w:pPr>
@@ -9252,7 +9441,7 @@
 </file>
 
 <file path=customXml/itemProps1.xml><?xml version="1.0" encoding="utf-8"?>
-<ds:datastoreItem xmlns:ds="http://schemas.openxmlformats.org/officeDocument/2006/customXml" ds:itemID="{AD34082E-3593-454E-9820-EAD89D354D48}">
+<ds:datastoreItem xmlns:ds="http://schemas.openxmlformats.org/officeDocument/2006/customXml" ds:itemID="{33D46681-D666-48EF-BE05-18E85713C5BB}">
   <ds:schemaRefs>
     <ds:schemaRef ds:uri="http://schemas.openxmlformats.org/officeDocument/2006/bibliography"/>
   </ds:schemaRefs>

</xml_diff>